<commit_message>
WORD FILE WITH IMAGES ADDED
FILE NAME-SQL_TASK8-DIFFERENCE BETWEEN TYPE AND DOMAIN, THEIR APPLICATION _06-05-2025_NOT_GIT_PUSHED
</commit_message>
<xml_diff>
--- a/SQL_TASK8-DIFFERENCE BETWEEN TYPE AND DOMAIN, THEIR APPLICATION _06-05-2025_NOT_GIT_PUSHED.docx
+++ b/SQL_TASK8-DIFFERENCE BETWEEN TYPE AND DOMAIN, THEIR APPLICATION _06-05-2025_NOT_GIT_PUSHED.docx
@@ -20,7 +20,7 @@
     <w:p>
       <w:r>
         <w:pict w14:anchorId="11F9D8DE">
-          <v:rect id="_x0000_i1061" style="width:0;height:1.5pt" o:hralign="center" o:hrstd="t" o:hr="t" fillcolor="#a0a0a0" stroked="f"/>
+          <v:rect id="_x0000_i1025" style="width:0;height:1.5pt" o:hralign="center" o:hrstd="t" o:hr="t" fillcolor="#a0a0a0" stroked="f"/>
         </w:pict>
       </w:r>
     </w:p>
@@ -195,74 +195,28 @@
       </w:r>
     </w:p>
     <w:p>
-      <w:proofErr w:type="spellStart"/>
       <w:r>
         <w:t>sql</w:t>
       </w:r>
-      <w:proofErr w:type="spellEnd"/>
-    </w:p>
-    <w:p>
-      <w:proofErr w:type="spellStart"/>
+    </w:p>
+    <w:p>
       <w:r>
         <w:t>CopyEdit</w:t>
       </w:r>
-      <w:proofErr w:type="spellEnd"/>
-    </w:p>
-    <w:p>
-      <w:r>
-        <w:t xml:space="preserve">CREATE DOMAIN </w:t>
-      </w:r>
-      <w:proofErr w:type="spellStart"/>
-      <w:r>
-        <w:t>domain_name</w:t>
-      </w:r>
-      <w:proofErr w:type="spellEnd"/>
-      <w:r>
-        <w:t xml:space="preserve"> AS </w:t>
-      </w:r>
-      <w:proofErr w:type="spellStart"/>
-      <w:r>
-        <w:t>base_type</w:t>
-      </w:r>
-      <w:proofErr w:type="spellEnd"/>
-    </w:p>
-    <w:p>
-      <w:r>
-        <w:t xml:space="preserve">[ DEFAULT </w:t>
-      </w:r>
-      <w:proofErr w:type="spellStart"/>
-      <w:r>
-        <w:t>default_</w:t>
-      </w:r>
-      <w:proofErr w:type="gramStart"/>
-      <w:r>
-        <w:t>value</w:t>
-      </w:r>
-      <w:proofErr w:type="spellEnd"/>
-      <w:r>
-        <w:t xml:space="preserve"> ]</w:t>
-      </w:r>
-      <w:proofErr w:type="gramEnd"/>
-    </w:p>
-    <w:p>
-      <w:r>
-        <w:t xml:space="preserve">[ CONSTRAINT </w:t>
-      </w:r>
-      <w:proofErr w:type="spellStart"/>
-      <w:r>
-        <w:t>constraint_name</w:t>
-      </w:r>
-      <w:proofErr w:type="spellEnd"/>
-      <w:r>
-        <w:t xml:space="preserve"> CHECK (expression</w:t>
-      </w:r>
-      <w:proofErr w:type="gramStart"/>
-      <w:r>
-        <w:t>) ]</w:t>
-      </w:r>
-      <w:proofErr w:type="gramEnd"/>
-      <w:r>
-        <w:t>;</w:t>
+    </w:p>
+    <w:p>
+      <w:r>
+        <w:t>CREATE DOMAIN domain_name AS base_type</w:t>
+      </w:r>
+    </w:p>
+    <w:p>
+      <w:r>
+        <w:t>[ DEFAULT default_value ]</w:t>
+      </w:r>
+    </w:p>
+    <w:p>
+      <w:r>
+        <w:t>[ CONSTRAINT constraint_name CHECK (expression) ];</w:t>
       </w:r>
     </w:p>
     <w:p>
@@ -289,18 +243,14 @@
       </w:r>
     </w:p>
     <w:p>
-      <w:proofErr w:type="spellStart"/>
       <w:r>
         <w:t>sql</w:t>
       </w:r>
-      <w:proofErr w:type="spellEnd"/>
-    </w:p>
-    <w:p>
-      <w:proofErr w:type="spellStart"/>
+    </w:p>
+    <w:p>
       <w:r>
         <w:t>CopyEdit</w:t>
       </w:r>
-      <w:proofErr w:type="spellEnd"/>
     </w:p>
     <w:p>
       <w:r>
@@ -309,47 +259,7 @@
     </w:p>
     <w:p>
       <w:r>
-        <w:t>CHECK (VALUE ~* '^[A-Z0-</w:t>
-      </w:r>
-      <w:proofErr w:type="gramStart"/>
-      <w:r>
-        <w:t>9._</w:t>
-      </w:r>
-      <w:proofErr w:type="gramEnd"/>
-      <w:r>
-        <w:t>%+</w:t>
-      </w:r>
-      <w:proofErr w:type="gramStart"/>
-      <w:r>
-        <w:t>-]+</w:t>
-      </w:r>
-      <w:proofErr w:type="gramEnd"/>
-      <w:r>
-        <w:t>@[A-Z0-9.</w:t>
-      </w:r>
-      <w:proofErr w:type="gramStart"/>
-      <w:r>
-        <w:t>-]+\.[</w:t>
-      </w:r>
-      <w:proofErr w:type="gramEnd"/>
-      <w:r>
-        <w:t>A-</w:t>
-      </w:r>
-      <w:proofErr w:type="gramStart"/>
-      <w:r>
-        <w:t>Z]{</w:t>
-      </w:r>
-      <w:proofErr w:type="gramEnd"/>
-      <w:r>
-        <w:t>2</w:t>
-      </w:r>
-      <w:proofErr w:type="gramStart"/>
-      <w:r>
-        <w:t>,}$</w:t>
-      </w:r>
-      <w:proofErr w:type="gramEnd"/>
-      <w:r>
-        <w:t>');</w:t>
+        <w:t>CHECK (VALUE ~* '^[A-Z0-9._%+-]+@[A-Z0-9.-]+\.[A-Z]{2,}$');</w:t>
       </w:r>
     </w:p>
     <w:p/>
@@ -360,28 +270,12 @@
     </w:p>
     <w:p>
       <w:r>
-        <w:t xml:space="preserve">    </w:t>
-      </w:r>
-      <w:proofErr w:type="spellStart"/>
-      <w:r>
-        <w:t>user_id</w:t>
-      </w:r>
-      <w:proofErr w:type="spellEnd"/>
-      <w:r>
-        <w:t xml:space="preserve"> SERIAL PRIMARY KEY,</w:t>
-      </w:r>
-    </w:p>
-    <w:p>
-      <w:r>
-        <w:t xml:space="preserve">    </w:t>
-      </w:r>
-      <w:proofErr w:type="spellStart"/>
-      <w:r>
-        <w:t>user_email</w:t>
-      </w:r>
-      <w:proofErr w:type="spellEnd"/>
-      <w:r>
-        <w:t xml:space="preserve"> email NOT NULL</w:t>
+        <w:t xml:space="preserve">    user_id SERIAL PRIMARY KEY,</w:t>
+      </w:r>
+    </w:p>
+    <w:p>
+      <w:r>
+        <w:t xml:space="preserve">    user_email email NOT NULL</w:t>
       </w:r>
     </w:p>
     <w:p>
@@ -421,7 +315,7 @@
     <w:p>
       <w:r>
         <w:pict w14:anchorId="39017B37">
-          <v:rect id="_x0000_i1062" style="width:0;height:1.5pt" o:hralign="center" o:hrstd="t" o:hr="t" fillcolor="#a0a0a0" stroked="f"/>
+          <v:rect id="_x0000_i1026" style="width:0;height:1.5pt" o:hralign="center" o:hrstd="t" o:hr="t" fillcolor="#a0a0a0" stroked="f"/>
         </w:pict>
       </w:r>
     </w:p>
@@ -599,7 +493,7 @@
     <w:p>
       <w:r>
         <w:pict w14:anchorId="08E0BA29">
-          <v:rect id="_x0000_i1063" style="width:0;height:1.5pt" o:hralign="center" o:hrstd="t" o:hr="t" fillcolor="#a0a0a0" stroked="f"/>
+          <v:rect id="_x0000_i1027" style="width:0;height:1.5pt" o:hralign="center" o:hrstd="t" o:hr="t" fillcolor="#a0a0a0" stroked="f"/>
         </w:pict>
       </w:r>
     </w:p>
@@ -650,56 +544,28 @@
       </w:r>
     </w:p>
     <w:p>
-      <w:proofErr w:type="spellStart"/>
       <w:r>
         <w:t>sql</w:t>
       </w:r>
-      <w:proofErr w:type="spellEnd"/>
-    </w:p>
-    <w:p>
-      <w:proofErr w:type="spellStart"/>
+    </w:p>
+    <w:p>
       <w:r>
         <w:t>CopyEdit</w:t>
       </w:r>
-      <w:proofErr w:type="spellEnd"/>
-    </w:p>
-    <w:p>
-      <w:r>
-        <w:t xml:space="preserve">CREATE TYPE </w:t>
-      </w:r>
-      <w:proofErr w:type="spellStart"/>
-      <w:r>
-        <w:t>full_name</w:t>
-      </w:r>
-      <w:proofErr w:type="spellEnd"/>
-      <w:r>
-        <w:t xml:space="preserve"> AS (</w:t>
-      </w:r>
-    </w:p>
-    <w:p>
-      <w:r>
-        <w:t xml:space="preserve">    </w:t>
-      </w:r>
-      <w:proofErr w:type="spellStart"/>
-      <w:r>
-        <w:t>first_name</w:t>
-      </w:r>
-      <w:proofErr w:type="spellEnd"/>
-      <w:r>
-        <w:t xml:space="preserve"> TEXT,</w:t>
-      </w:r>
-    </w:p>
-    <w:p>
-      <w:r>
-        <w:t xml:space="preserve">    </w:t>
-      </w:r>
-      <w:proofErr w:type="spellStart"/>
-      <w:r>
-        <w:t>last_name</w:t>
-      </w:r>
-      <w:proofErr w:type="spellEnd"/>
-      <w:r>
-        <w:t xml:space="preserve"> TEXT</w:t>
+    </w:p>
+    <w:p>
+      <w:r>
+        <w:t>CREATE TYPE full_name AS (</w:t>
+      </w:r>
+    </w:p>
+    <w:p>
+      <w:r>
+        <w:t xml:space="preserve">    first_name TEXT,</w:t>
+      </w:r>
+    </w:p>
+    <w:p>
+      <w:r>
+        <w:t xml:space="preserve">    last_name TEXT</w:t>
       </w:r>
     </w:p>
     <w:p>
@@ -731,18 +597,14 @@
       </w:r>
     </w:p>
     <w:p>
-      <w:proofErr w:type="spellStart"/>
       <w:r>
         <w:t>sql</w:t>
       </w:r>
-      <w:proofErr w:type="spellEnd"/>
-    </w:p>
-    <w:p>
-      <w:proofErr w:type="spellStart"/>
+    </w:p>
+    <w:p>
       <w:r>
         <w:t>CopyEdit</w:t>
       </w:r>
-      <w:proofErr w:type="spellEnd"/>
     </w:p>
     <w:p>
       <w:r>
@@ -756,13 +618,8 @@
     </w:p>
     <w:p>
       <w:r>
-        <w:t xml:space="preserve">    name </w:t>
-      </w:r>
-      <w:proofErr w:type="spellStart"/>
-      <w:r>
-        <w:t>full_name</w:t>
-      </w:r>
-      <w:proofErr w:type="spellEnd"/>
+        <w:t xml:space="preserve">    name full_name</w:t>
+      </w:r>
     </w:p>
     <w:p>
       <w:r>
@@ -773,7 +630,7 @@
     <w:p>
       <w:r>
         <w:pict w14:anchorId="30526DD1">
-          <v:rect id="_x0000_i1064" style="width:0;height:1.5pt" o:hralign="center" o:hrstd="t" o:hr="t" fillcolor="#a0a0a0" stroked="f"/>
+          <v:rect id="_x0000_i1028" style="width:0;height:1.5pt" o:hralign="center" o:hrstd="t" o:hr="t" fillcolor="#a0a0a0" stroked="f"/>
         </w:pict>
       </w:r>
     </w:p>
@@ -824,30 +681,18 @@
       </w:r>
     </w:p>
     <w:p>
-      <w:proofErr w:type="spellStart"/>
       <w:r>
         <w:t>sql</w:t>
       </w:r>
-      <w:proofErr w:type="spellEnd"/>
-    </w:p>
-    <w:p>
-      <w:proofErr w:type="spellStart"/>
+    </w:p>
+    <w:p>
       <w:r>
         <w:t>CopyEdit</w:t>
       </w:r>
-      <w:proofErr w:type="spellEnd"/>
-    </w:p>
-    <w:p>
-      <w:r>
-        <w:t xml:space="preserve">CREATE TYPE </w:t>
-      </w:r>
-      <w:proofErr w:type="spellStart"/>
-      <w:r>
-        <w:t>job_role</w:t>
-      </w:r>
-      <w:proofErr w:type="spellEnd"/>
-      <w:r>
-        <w:t xml:space="preserve"> AS ENUM ('Manager', 'Analyst', 'Clerk');</w:t>
+    </w:p>
+    <w:p>
+      <w:r>
+        <w:t>CREATE TYPE job_role AS ENUM ('Manager', 'Analyst', 'Clerk');</w:t>
       </w:r>
     </w:p>
     <w:p>
@@ -874,18 +719,14 @@
       </w:r>
     </w:p>
     <w:p>
-      <w:proofErr w:type="spellStart"/>
       <w:r>
         <w:t>sql</w:t>
       </w:r>
-      <w:proofErr w:type="spellEnd"/>
-    </w:p>
-    <w:p>
-      <w:proofErr w:type="spellStart"/>
+    </w:p>
+    <w:p>
       <w:r>
         <w:t>CopyEdit</w:t>
       </w:r>
-      <w:proofErr w:type="spellEnd"/>
     </w:p>
     <w:p>
       <w:r>
@@ -899,13 +740,8 @@
     </w:p>
     <w:p>
       <w:r>
-        <w:t xml:space="preserve">    role </w:t>
-      </w:r>
-      <w:proofErr w:type="spellStart"/>
-      <w:r>
-        <w:t>job_role</w:t>
-      </w:r>
-      <w:proofErr w:type="spellEnd"/>
+        <w:t xml:space="preserve">    role job_role</w:t>
+      </w:r>
     </w:p>
     <w:p>
       <w:r>
@@ -915,7 +751,7 @@
     <w:p>
       <w:r>
         <w:pict w14:anchorId="654BCA3C">
-          <v:rect id="_x0000_i1065" style="width:0;height:1.5pt" o:hralign="center" o:hrstd="t" o:hr="t" fillcolor="#a0a0a0" stroked="f"/>
+          <v:rect id="_x0000_i1029" style="width:0;height:1.5pt" o:hralign="center" o:hrstd="t" o:hr="t" fillcolor="#a0a0a0" stroked="f"/>
         </w:pict>
       </w:r>
     </w:p>
@@ -1060,15 +896,7 @@
               <w:spacing w:after="160" w:line="278" w:lineRule="auto"/>
             </w:pPr>
             <w:r>
-              <w:t xml:space="preserve">Can be completely custom (composite, </w:t>
-            </w:r>
-            <w:proofErr w:type="spellStart"/>
-            <w:r>
-              <w:t>enum</w:t>
-            </w:r>
-            <w:proofErr w:type="spellEnd"/>
-            <w:r>
-              <w:t>)</w:t>
+              <w:t>Can be completely custom (composite, enum)</w:t>
             </w:r>
           </w:p>
         </w:tc>
@@ -1402,7 +1230,7 @@
     <w:p>
       <w:r>
         <w:pict w14:anchorId="279A3B70">
-          <v:rect id="_x0000_i1066" style="width:0;height:1.5pt" o:hralign="center" o:hrstd="t" o:hr="t" fillcolor="#a0a0a0" stroked="f"/>
+          <v:rect id="_x0000_i1030" style="width:0;height:1.5pt" o:hralign="center" o:hrstd="t" o:hr="t" fillcolor="#a0a0a0" stroked="f"/>
         </w:pict>
       </w:r>
     </w:p>
@@ -1534,7 +1362,7 @@
     <w:p>
       <w:r>
         <w:pict w14:anchorId="26A2A6F7">
-          <v:rect id="_x0000_i1099" style="width:0;height:1.5pt" o:hralign="center" o:hrstd="t" o:hr="t" fillcolor="#a0a0a0" stroked="f"/>
+          <v:rect id="_x0000_i1031" style="width:0;height:1.5pt" o:hralign="center" o:hrstd="t" o:hr="t" fillcolor="#a0a0a0" stroked="f"/>
         </w:pict>
       </w:r>
     </w:p>
@@ -1696,41 +1524,12 @@
     </w:p>
     <w:p>
       <w:r>
-        <w:t xml:space="preserve">CREATE DOMAIN </w:t>
-      </w:r>
-      <w:proofErr w:type="spellStart"/>
-      <w:r>
-        <w:t>domain_name</w:t>
-      </w:r>
-      <w:proofErr w:type="spellEnd"/>
-      <w:r>
-        <w:t xml:space="preserve"> AS </w:t>
-      </w:r>
-      <w:proofErr w:type="spellStart"/>
-      <w:r>
-        <w:t>base_type</w:t>
-      </w:r>
-      <w:proofErr w:type="spellEnd"/>
-    </w:p>
-    <w:p>
-      <w:r>
-        <w:t xml:space="preserve">[ CONSTRAINT </w:t>
-      </w:r>
-      <w:proofErr w:type="spellStart"/>
-      <w:r>
-        <w:t>constraint_name</w:t>
-      </w:r>
-      <w:proofErr w:type="spellEnd"/>
-      <w:r>
-        <w:t xml:space="preserve"> CHECK (expression</w:t>
-      </w:r>
-      <w:proofErr w:type="gramStart"/>
-      <w:r>
-        <w:t>) ]</w:t>
-      </w:r>
-      <w:proofErr w:type="gramEnd"/>
-      <w:r>
-        <w:t>;</w:t>
+        <w:t>CREATE DOMAIN domain_name AS base_type</w:t>
+      </w:r>
+    </w:p>
+    <w:p>
+      <w:r>
+        <w:t>[ CONSTRAINT constraint_name CHECK (expression) ];</w:t>
       </w:r>
     </w:p>
     <w:p>
@@ -1763,15 +1562,7 @@
     </w:p>
     <w:p>
       <w:r>
-        <w:t xml:space="preserve">CREATE DOMAIN </w:t>
-      </w:r>
-      <w:proofErr w:type="spellStart"/>
-      <w:r>
-        <w:t>positive_age</w:t>
-      </w:r>
-      <w:proofErr w:type="spellEnd"/>
-      <w:r>
-        <w:t xml:space="preserve"> AS INTEGER</w:t>
+        <w:t>CREATE DOMAIN positive_age AS INTEGER</w:t>
       </w:r>
     </w:p>
     <w:p>
@@ -1797,21 +1588,8 @@
     </w:p>
     <w:p>
       <w:r>
-        <w:t xml:space="preserve">    </w:t>
-      </w:r>
-      <w:proofErr w:type="spellStart"/>
-      <w:r>
-        <w:t>age</w:t>
-      </w:r>
-      <w:proofErr w:type="spellEnd"/>
-      <w:r>
-        <w:t xml:space="preserve"> </w:t>
-      </w:r>
-      <w:proofErr w:type="spellStart"/>
-      <w:r>
-        <w:t>positive_age</w:t>
-      </w:r>
-      <w:proofErr w:type="spellEnd"/>
+        <w:t xml:space="preserve">    age positive_age</w:t>
+      </w:r>
     </w:p>
     <w:p>
       <w:r>
@@ -1877,7 +1655,7 @@
     <w:p>
       <w:r>
         <w:pict w14:anchorId="48EC1AC9">
-          <v:rect id="_x0000_i1100" style="width:0;height:1.5pt" o:hralign="center" o:hrstd="t" o:hr="t" fillcolor="#a0a0a0" stroked="f"/>
+          <v:rect id="_x0000_i1032" style="width:0;height:1.5pt" o:hralign="center" o:hrstd="t" o:hr="t" fillcolor="#a0a0a0" stroked="f"/>
         </w:pict>
       </w:r>
     </w:p>
@@ -2028,15 +1806,7 @@
     <w:p>
       <w:r>
         <w:lastRenderedPageBreak/>
-        <w:t xml:space="preserve">CREATE TYPE </w:t>
-      </w:r>
-      <w:proofErr w:type="spellStart"/>
-      <w:r>
-        <w:t>type_name</w:t>
-      </w:r>
-      <w:proofErr w:type="spellEnd"/>
-      <w:r>
-        <w:t xml:space="preserve"> AS (</w:t>
+        <w:t>CREATE TYPE type_name AS (</w:t>
       </w:r>
     </w:p>
     <w:p>
@@ -2089,15 +1859,7 @@
     </w:p>
     <w:p>
       <w:r>
-        <w:t xml:space="preserve">CREATE TYPE </w:t>
-      </w:r>
-      <w:proofErr w:type="spellStart"/>
-      <w:r>
-        <w:t>address_type</w:t>
-      </w:r>
-      <w:proofErr w:type="spellEnd"/>
-      <w:r>
-        <w:t xml:space="preserve"> AS (</w:t>
+        <w:t>CREATE TYPE address_type AS (</w:t>
       </w:r>
     </w:p>
     <w:p>
@@ -2112,15 +1874,7 @@
     </w:p>
     <w:p>
       <w:r>
-        <w:t xml:space="preserve">    </w:t>
-      </w:r>
-      <w:proofErr w:type="spellStart"/>
-      <w:r>
-        <w:t>zip_code</w:t>
-      </w:r>
-      <w:proofErr w:type="spellEnd"/>
-      <w:r>
-        <w:t xml:space="preserve"> TEXT</w:t>
+        <w:t xml:space="preserve">    zip_code TEXT</w:t>
       </w:r>
     </w:p>
     <w:p>
@@ -2151,13 +1905,8 @@
     </w:p>
     <w:p>
       <w:r>
-        <w:t xml:space="preserve">    address </w:t>
-      </w:r>
-      <w:proofErr w:type="spellStart"/>
-      <w:r>
-        <w:t>address_type</w:t>
-      </w:r>
-      <w:proofErr w:type="spellEnd"/>
+        <w:t xml:space="preserve">    address address_type</w:t>
+      </w:r>
     </w:p>
     <w:p>
       <w:r>
@@ -2223,7 +1972,7 @@
     <w:p>
       <w:r>
         <w:pict w14:anchorId="24CC6EAF">
-          <v:rect id="_x0000_i1101" style="width:0;height:1.5pt" o:hralign="center" o:hrstd="t" o:hr="t" fillcolor="#a0a0a0" stroked="f"/>
+          <v:rect id="_x0000_i1033" style="width:0;height:1.5pt" o:hralign="center" o:hrstd="t" o:hr="t" fillcolor="#a0a0a0" stroked="f"/>
         </w:pict>
       </w:r>
     </w:p>
@@ -2236,23 +1985,7 @@
     <w:p>
       <w:r>
         <w:lastRenderedPageBreak/>
-        <w:t xml:space="preserve">DIFFERNCE BETWEEN User-Defined Types </w:t>
-      </w:r>
-      <w:proofErr w:type="gramStart"/>
-      <w:r>
-        <w:t>( DOMAIN</w:t>
-      </w:r>
-      <w:proofErr w:type="gramEnd"/>
-      <w:r>
-        <w:t xml:space="preserve">) AND User-Defined Types </w:t>
-      </w:r>
-      <w:proofErr w:type="gramStart"/>
-      <w:r>
-        <w:t>( TYPE</w:t>
-      </w:r>
-      <w:proofErr w:type="gramEnd"/>
-      <w:r>
-        <w:t>) IN POSTGRE SQL EXPLAIN IN DETAIL WITH THEIR RESPECTIVE EXAMPLES.</w:t>
+        <w:t>DIFFERNCE BETWEEN User-Defined Types ( DOMAIN) AND User-Defined Types ( TYPE) IN POSTGRE SQL EXPLAIN IN DETAIL WITH THEIR RESPECTIVE EXAMPLES.</w:t>
       </w:r>
     </w:p>
     <w:p>
@@ -2343,7 +2076,7 @@
     <w:p>
       <w:r>
         <w:pict w14:anchorId="0648FAE0">
-          <v:rect id="_x0000_i1159" style="width:0;height:1.5pt" o:hralign="center" o:hrstd="t" o:hr="t" fillcolor="#a0a0a0" stroked="f"/>
+          <v:rect id="_x0000_i1034" style="width:0;height:1.5pt" o:hralign="center" o:hrstd="t" o:hr="t" fillcolor="#a0a0a0" stroked="f"/>
         </w:pict>
       </w:r>
     </w:p>
@@ -2503,56 +2236,23 @@
       </w:r>
     </w:p>
     <w:p>
-      <w:proofErr w:type="spellStart"/>
       <w:r>
         <w:t>sql</w:t>
       </w:r>
-      <w:proofErr w:type="spellEnd"/>
-    </w:p>
-    <w:p>
-      <w:proofErr w:type="spellStart"/>
+    </w:p>
+    <w:p>
       <w:r>
         <w:t>CopyEdit</w:t>
       </w:r>
-      <w:proofErr w:type="spellEnd"/>
-    </w:p>
-    <w:p>
-      <w:r>
-        <w:t xml:space="preserve">CREATE DOMAIN </w:t>
-      </w:r>
-      <w:proofErr w:type="spellStart"/>
-      <w:r>
-        <w:t>domain_name</w:t>
-      </w:r>
-      <w:proofErr w:type="spellEnd"/>
-      <w:r>
-        <w:t xml:space="preserve"> AS </w:t>
-      </w:r>
-      <w:proofErr w:type="spellStart"/>
-      <w:r>
-        <w:t>base_type</w:t>
-      </w:r>
-      <w:proofErr w:type="spellEnd"/>
-    </w:p>
-    <w:p>
-      <w:r>
-        <w:t xml:space="preserve">[ CONSTRAINT </w:t>
-      </w:r>
-      <w:proofErr w:type="spellStart"/>
-      <w:r>
-        <w:t>constraint_name</w:t>
-      </w:r>
-      <w:proofErr w:type="spellEnd"/>
-      <w:r>
-        <w:t xml:space="preserve"> CHECK (expression</w:t>
-      </w:r>
-      <w:proofErr w:type="gramStart"/>
-      <w:r>
-        <w:t>) ]</w:t>
-      </w:r>
-      <w:proofErr w:type="gramEnd"/>
-      <w:r>
-        <w:t>;</w:t>
+    </w:p>
+    <w:p>
+      <w:r>
+        <w:t>CREATE DOMAIN domain_name AS base_type</w:t>
+      </w:r>
+    </w:p>
+    <w:p>
+      <w:r>
+        <w:t>[ CONSTRAINT constraint_name CHECK (expression) ];</w:t>
       </w:r>
     </w:p>
     <w:p>
@@ -2579,18 +2279,14 @@
       </w:r>
     </w:p>
     <w:p>
-      <w:proofErr w:type="spellStart"/>
       <w:r>
         <w:t>sql</w:t>
       </w:r>
-      <w:proofErr w:type="spellEnd"/>
-    </w:p>
-    <w:p>
-      <w:proofErr w:type="spellStart"/>
+    </w:p>
+    <w:p>
       <w:r>
         <w:t>CopyEdit</w:t>
       </w:r>
-      <w:proofErr w:type="spellEnd"/>
     </w:p>
     <w:p>
       <w:r>
@@ -2599,15 +2295,7 @@
     </w:p>
     <w:p>
       <w:r>
-        <w:t xml:space="preserve">CREATE DOMAIN </w:t>
-      </w:r>
-      <w:proofErr w:type="spellStart"/>
-      <w:r>
-        <w:t>positive_age</w:t>
-      </w:r>
-      <w:proofErr w:type="spellEnd"/>
-      <w:r>
-        <w:t xml:space="preserve"> AS INTEGER</w:t>
+        <w:t>CREATE DOMAIN positive_age AS INTEGER</w:t>
       </w:r>
     </w:p>
     <w:p>
@@ -2634,21 +2322,8 @@
     </w:p>
     <w:p>
       <w:r>
-        <w:t xml:space="preserve">    </w:t>
-      </w:r>
-      <w:proofErr w:type="spellStart"/>
-      <w:r>
-        <w:t>age</w:t>
-      </w:r>
-      <w:proofErr w:type="spellEnd"/>
-      <w:r>
-        <w:t xml:space="preserve"> </w:t>
-      </w:r>
-      <w:proofErr w:type="spellStart"/>
-      <w:r>
-        <w:t>positive_age</w:t>
-      </w:r>
-      <w:proofErr w:type="spellEnd"/>
+        <w:t xml:space="preserve">    age positive_age</w:t>
+      </w:r>
     </w:p>
     <w:p>
       <w:r>
@@ -2714,7 +2389,7 @@
     <w:p>
       <w:r>
         <w:pict w14:anchorId="38CD1FFE">
-          <v:rect id="_x0000_i1160" style="width:0;height:1.5pt" o:hralign="center" o:hrstd="t" o:hr="t" fillcolor="#a0a0a0" stroked="f"/>
+          <v:rect id="_x0000_i1035" style="width:0;height:1.5pt" o:hralign="center" o:hrstd="t" o:hr="t" fillcolor="#a0a0a0" stroked="f"/>
         </w:pict>
       </w:r>
     </w:p>
@@ -2863,30 +2538,18 @@
       </w:r>
     </w:p>
     <w:p>
-      <w:proofErr w:type="spellStart"/>
       <w:r>
         <w:t>sql</w:t>
       </w:r>
-      <w:proofErr w:type="spellEnd"/>
-    </w:p>
-    <w:p>
-      <w:proofErr w:type="spellStart"/>
+    </w:p>
+    <w:p>
       <w:r>
         <w:t>CopyEdit</w:t>
       </w:r>
-      <w:proofErr w:type="spellEnd"/>
-    </w:p>
-    <w:p>
-      <w:r>
-        <w:t xml:space="preserve">CREATE TYPE </w:t>
-      </w:r>
-      <w:proofErr w:type="spellStart"/>
-      <w:r>
-        <w:t>type_name</w:t>
-      </w:r>
-      <w:proofErr w:type="spellEnd"/>
-      <w:r>
-        <w:t xml:space="preserve"> AS (</w:t>
+    </w:p>
+    <w:p>
+      <w:r>
+        <w:t>CREATE TYPE type_name AS (</w:t>
       </w:r>
     </w:p>
     <w:p>
@@ -2933,18 +2596,14 @@
       </w:r>
     </w:p>
     <w:p>
-      <w:proofErr w:type="spellStart"/>
       <w:r>
         <w:t>sql</w:t>
       </w:r>
-      <w:proofErr w:type="spellEnd"/>
-    </w:p>
-    <w:p>
-      <w:proofErr w:type="spellStart"/>
+    </w:p>
+    <w:p>
       <w:r>
         <w:t>CopyEdit</w:t>
       </w:r>
-      <w:proofErr w:type="spellEnd"/>
     </w:p>
     <w:p>
       <w:r>
@@ -2954,15 +2613,7 @@
     </w:p>
     <w:p>
       <w:r>
-        <w:t xml:space="preserve">CREATE TYPE </w:t>
-      </w:r>
-      <w:proofErr w:type="spellStart"/>
-      <w:r>
-        <w:t>address_type</w:t>
-      </w:r>
-      <w:proofErr w:type="spellEnd"/>
-      <w:r>
-        <w:t xml:space="preserve"> AS (</w:t>
+        <w:t>CREATE TYPE address_type AS (</w:t>
       </w:r>
     </w:p>
     <w:p>
@@ -2977,15 +2628,7 @@
     </w:p>
     <w:p>
       <w:r>
-        <w:t xml:space="preserve">    </w:t>
-      </w:r>
-      <w:proofErr w:type="spellStart"/>
-      <w:r>
-        <w:t>zip_code</w:t>
-      </w:r>
-      <w:proofErr w:type="spellEnd"/>
-      <w:r>
-        <w:t xml:space="preserve"> TEXT</w:t>
+        <w:t xml:space="preserve">    zip_code TEXT</w:t>
       </w:r>
     </w:p>
     <w:p>
@@ -3016,13 +2659,8 @@
     </w:p>
     <w:p>
       <w:r>
-        <w:t xml:space="preserve">    address </w:t>
-      </w:r>
-      <w:proofErr w:type="spellStart"/>
-      <w:r>
-        <w:t>address_type</w:t>
-      </w:r>
-      <w:proofErr w:type="spellEnd"/>
+        <w:t xml:space="preserve">    address address_type</w:t>
+      </w:r>
     </w:p>
     <w:p>
       <w:r>
@@ -3113,14 +2751,7 @@
           <w:b/>
           <w:bCs/>
         </w:rPr>
-        <w:t xml:space="preserve"> </w:t>
-      </w:r>
-      <w:r>
-        <w:rPr>
-          <w:b/>
-          <w:bCs/>
-        </w:rPr>
-        <w:t>Summary Table</w:t>
+        <w:t xml:space="preserve"> Summary Table</w:t>
       </w:r>
     </w:p>
     <w:tbl>
@@ -3551,13 +3182,8 @@
             <w:pPr>
               <w:spacing w:after="160" w:line="278" w:lineRule="auto"/>
             </w:pPr>
-            <w:proofErr w:type="spellStart"/>
-            <w:r>
-              <w:t>positive_age</w:t>
-            </w:r>
-            <w:proofErr w:type="spellEnd"/>
-            <w:r>
-              <w:t xml:space="preserve"> INTEGER</w:t>
+            <w:r>
+              <w:t>positive_age INTEGER</w:t>
             </w:r>
           </w:p>
         </w:tc>
@@ -3570,13 +3196,8 @@
             <w:pPr>
               <w:spacing w:after="160" w:line="278" w:lineRule="auto"/>
             </w:pPr>
-            <w:proofErr w:type="spellStart"/>
-            <w:r>
-              <w:t>address_type</w:t>
-            </w:r>
-            <w:proofErr w:type="spellEnd"/>
-            <w:r>
-              <w:t xml:space="preserve"> (street, city)</w:t>
+            <w:r>
+              <w:t>address_type (street, city)</w:t>
             </w:r>
           </w:p>
         </w:tc>
@@ -3585,7 +3206,7 @@
     <w:p>
       <w:r>
         <w:pict w14:anchorId="4391BC23">
-          <v:rect id="_x0000_i1164" style="width:0;height:1.5pt" o:hralign="center" o:hrstd="t" o:hr="t" fillcolor="#a0a0a0" stroked="f"/>
+          <v:rect id="_x0000_i1036" style="width:0;height:1.5pt" o:hralign="center" o:hrstd="t" o:hr="t" fillcolor="#a0a0a0" stroked="f"/>
         </w:pict>
       </w:r>
     </w:p>
@@ -3660,7 +3281,7 @@
     <w:p>
       <w:r>
         <w:pict w14:anchorId="2D19F231">
-          <v:rect id="_x0000_i1137" style="width:0;height:1.5pt" o:hralign="center" o:hrstd="t" o:hr="t" fillcolor="#a0a0a0" stroked="f"/>
+          <v:rect id="_x0000_i1037" style="width:0;height:1.5pt" o:hralign="center" o:hrstd="t" o:hr="t" fillcolor="#a0a0a0" stroked="f"/>
         </w:pict>
       </w:r>
     </w:p>
@@ -3734,60 +3355,12 @@
     </w:p>
     <w:p>
       <w:r>
-        <w:t xml:space="preserve">CREATE DOMAIN </w:t>
-      </w:r>
-      <w:proofErr w:type="spellStart"/>
-      <w:r>
-        <w:t>email_domain</w:t>
-      </w:r>
-      <w:proofErr w:type="spellEnd"/>
-      <w:r>
-        <w:t xml:space="preserve"> AS TEXT</w:t>
-      </w:r>
-    </w:p>
-    <w:p>
-      <w:r>
-        <w:t>CHECK (VALUE ~* '^[A-Z0-</w:t>
-      </w:r>
-      <w:proofErr w:type="gramStart"/>
-      <w:r>
-        <w:t>9._</w:t>
-      </w:r>
-      <w:proofErr w:type="gramEnd"/>
-      <w:r>
-        <w:t>%+</w:t>
-      </w:r>
-      <w:proofErr w:type="gramStart"/>
-      <w:r>
-        <w:t>-]+</w:t>
-      </w:r>
-      <w:proofErr w:type="gramEnd"/>
-      <w:r>
-        <w:t>@[A-Z0-9.</w:t>
-      </w:r>
-      <w:proofErr w:type="gramStart"/>
-      <w:r>
-        <w:t>-]+\.[</w:t>
-      </w:r>
-      <w:proofErr w:type="gramEnd"/>
-      <w:r>
-        <w:t>A-</w:t>
-      </w:r>
-      <w:proofErr w:type="gramStart"/>
-      <w:r>
-        <w:t>Z]{</w:t>
-      </w:r>
-      <w:proofErr w:type="gramEnd"/>
-      <w:r>
-        <w:t>2</w:t>
-      </w:r>
-      <w:proofErr w:type="gramStart"/>
-      <w:r>
-        <w:t>,}$</w:t>
-      </w:r>
-      <w:proofErr w:type="gramEnd"/>
-      <w:r>
-        <w:t>');</w:t>
+        <w:t>CREATE DOMAIN email_domain AS TEXT</w:t>
+      </w:r>
+    </w:p>
+    <w:p>
+      <w:r>
+        <w:t>CHECK (VALUE ~* '^[A-Z0-9._%+-]+@[A-Z0-9.-]+\.[A-Z]{2,}$');</w:t>
       </w:r>
     </w:p>
     <w:p/>
@@ -3803,13 +3376,8 @@
     </w:p>
     <w:p>
       <w:r>
-        <w:t xml:space="preserve">    email </w:t>
-      </w:r>
-      <w:proofErr w:type="spellStart"/>
-      <w:r>
-        <w:t>email_domain</w:t>
-      </w:r>
-      <w:proofErr w:type="spellEnd"/>
+        <w:t xml:space="preserve">    email email_domain</w:t>
+      </w:r>
     </w:p>
     <w:p>
       <w:r>
@@ -3852,31 +3420,7 @@
     </w:p>
     <w:p>
       <w:r>
-        <w:t xml:space="preserve">CREATE FUNCTION </w:t>
-      </w:r>
-      <w:proofErr w:type="spellStart"/>
-      <w:r>
-        <w:t>register_</w:t>
-      </w:r>
-      <w:proofErr w:type="gramStart"/>
-      <w:r>
-        <w:t>user</w:t>
-      </w:r>
-      <w:proofErr w:type="spellEnd"/>
-      <w:r>
-        <w:t>(</w:t>
-      </w:r>
-      <w:proofErr w:type="gramEnd"/>
-      <w:r>
-        <w:t xml:space="preserve">username TEXT, email </w:t>
-      </w:r>
-      <w:proofErr w:type="spellStart"/>
-      <w:r>
-        <w:t>email_domain</w:t>
-      </w:r>
-      <w:proofErr w:type="spellEnd"/>
-      <w:r>
-        <w:t>)</w:t>
+        <w:t>CREATE FUNCTION register_user(username TEXT, email email_domain)</w:t>
       </w:r>
     </w:p>
     <w:p>
@@ -3901,15 +3445,7 @@
     </w:p>
     <w:p>
       <w:r>
-        <w:t xml:space="preserve">$$ LANGUAGE </w:t>
-      </w:r>
-      <w:proofErr w:type="spellStart"/>
-      <w:r>
-        <w:t>plpgsql</w:t>
-      </w:r>
-      <w:proofErr w:type="spellEnd"/>
-      <w:r>
-        <w:t>;</w:t>
+        <w:t>$$ LANGUAGE plpgsql;</w:t>
       </w:r>
     </w:p>
     <w:p>
@@ -3958,31 +3494,7 @@
     </w:p>
     <w:p>
       <w:r>
-        <w:t xml:space="preserve">    </w:t>
-      </w:r>
-      <w:proofErr w:type="spellStart"/>
-      <w:r>
-        <w:t>user_age</w:t>
-      </w:r>
-      <w:proofErr w:type="spellEnd"/>
-      <w:r>
-        <w:t xml:space="preserve"> </w:t>
-      </w:r>
-      <w:proofErr w:type="spellStart"/>
-      <w:r>
-        <w:t>positive_</w:t>
-      </w:r>
-      <w:proofErr w:type="gramStart"/>
-      <w:r>
-        <w:t>age</w:t>
-      </w:r>
-      <w:proofErr w:type="spellEnd"/>
-      <w:r>
-        <w:t>;  --</w:t>
-      </w:r>
-      <w:proofErr w:type="gramEnd"/>
-      <w:r>
-        <w:t xml:space="preserve"> DOMAIN used here</w:t>
+        <w:t xml:space="preserve">    user_age positive_age;  -- DOMAIN used here</w:t>
       </w:r>
     </w:p>
     <w:p>
@@ -3993,23 +3505,7 @@
     </w:p>
     <w:p>
       <w:r>
-        <w:t xml:space="preserve">    </w:t>
-      </w:r>
-      <w:proofErr w:type="spellStart"/>
-      <w:r>
-        <w:t>user_</w:t>
-      </w:r>
-      <w:proofErr w:type="gramStart"/>
-      <w:r>
-        <w:t>age</w:t>
-      </w:r>
-      <w:proofErr w:type="spellEnd"/>
-      <w:r>
-        <w:t xml:space="preserve"> :</w:t>
-      </w:r>
-      <w:proofErr w:type="gramEnd"/>
-      <w:r>
-        <w:t>= 25; -- Will fail if value doesn't satisfy the domain check</w:t>
+        <w:t xml:space="preserve">    user_age := 25; -- Will fail if value doesn't satisfy the domain check</w:t>
       </w:r>
     </w:p>
     <w:p>
@@ -4058,15 +3554,7 @@
     </w:p>
     <w:p>
       <w:r>
-        <w:t xml:space="preserve">CREATE TYPE </w:t>
-      </w:r>
-      <w:proofErr w:type="spellStart"/>
-      <w:r>
-        <w:t>person_type</w:t>
-      </w:r>
-      <w:proofErr w:type="spellEnd"/>
-      <w:r>
-        <w:t xml:space="preserve"> AS (</w:t>
+        <w:t>CREATE TYPE person_type AS (</w:t>
       </w:r>
     </w:p>
     <w:p>
@@ -4076,23 +3564,7 @@
     </w:p>
     <w:p>
       <w:r>
-        <w:t xml:space="preserve">    age </w:t>
-      </w:r>
-      <w:proofErr w:type="spellStart"/>
-      <w:r>
-        <w:t>positive_</w:t>
-      </w:r>
-      <w:proofErr w:type="gramStart"/>
-      <w:r>
-        <w:t>age</w:t>
-      </w:r>
-      <w:proofErr w:type="spellEnd"/>
-      <w:r>
-        <w:t xml:space="preserve">  --</w:t>
-      </w:r>
-      <w:proofErr w:type="gramEnd"/>
-      <w:r>
-        <w:t xml:space="preserve"> DOMAIN used in TYPE</w:t>
+        <w:t xml:space="preserve">    age positive_age  -- DOMAIN used in TYPE</w:t>
       </w:r>
     </w:p>
     <w:p>
@@ -4103,7 +3575,7 @@
     <w:p>
       <w:r>
         <w:pict w14:anchorId="576D17F8">
-          <v:rect id="_x0000_i1138" style="width:0;height:1.5pt" o:hralign="center" o:hrstd="t" o:hr="t" fillcolor="#a0a0a0" stroked="f"/>
+          <v:rect id="_x0000_i1038" style="width:0;height:1.5pt" o:hralign="center" o:hrstd="t" o:hr="t" fillcolor="#a0a0a0" stroked="f"/>
         </w:pict>
       </w:r>
     </w:p>
@@ -4166,15 +3638,7 @@
     </w:p>
     <w:p>
       <w:r>
-        <w:t xml:space="preserve">CREATE TYPE </w:t>
-      </w:r>
-      <w:proofErr w:type="spellStart"/>
-      <w:r>
-        <w:t>contact_info</w:t>
-      </w:r>
-      <w:proofErr w:type="spellEnd"/>
-      <w:r>
-        <w:t xml:space="preserve"> AS (</w:t>
+        <w:t>CREATE TYPE contact_info AS (</w:t>
       </w:r>
     </w:p>
     <w:p>
@@ -4205,13 +3669,8 @@
     </w:p>
     <w:p>
       <w:r>
-        <w:t xml:space="preserve">    contact </w:t>
-      </w:r>
-      <w:proofErr w:type="spellStart"/>
-      <w:r>
-        <w:t>contact_info</w:t>
-      </w:r>
-      <w:proofErr w:type="spellEnd"/>
+        <w:t xml:space="preserve">    contact contact_info</w:t>
+      </w:r>
     </w:p>
     <w:p>
       <w:r>
@@ -4254,15 +3713,7 @@
     </w:p>
     <w:p>
       <w:r>
-        <w:t xml:space="preserve">CREATE TYPE </w:t>
-      </w:r>
-      <w:proofErr w:type="spellStart"/>
-      <w:r>
-        <w:t>user_profile</w:t>
-      </w:r>
-      <w:proofErr w:type="spellEnd"/>
-      <w:r>
-        <w:t xml:space="preserve"> AS (</w:t>
+        <w:t>CREATE TYPE user_profile AS (</w:t>
       </w:r>
     </w:p>
     <w:p>
@@ -4289,41 +3740,12 @@
     <w:p/>
     <w:p>
       <w:r>
-        <w:t xml:space="preserve">CREATE FUNCTION </w:t>
-      </w:r>
-      <w:proofErr w:type="spellStart"/>
-      <w:r>
-        <w:t>get_user_</w:t>
-      </w:r>
-      <w:proofErr w:type="gramStart"/>
-      <w:r>
-        <w:t>profile</w:t>
-      </w:r>
-      <w:proofErr w:type="spellEnd"/>
-      <w:r>
-        <w:t>(</w:t>
-      </w:r>
-      <w:proofErr w:type="spellStart"/>
-      <w:proofErr w:type="gramEnd"/>
-      <w:r>
-        <w:t>user_id</w:t>
-      </w:r>
-      <w:proofErr w:type="spellEnd"/>
-      <w:r>
-        <w:t xml:space="preserve"> INT)</w:t>
-      </w:r>
-    </w:p>
-    <w:p>
-      <w:r>
-        <w:t xml:space="preserve">RETURNS </w:t>
-      </w:r>
-      <w:proofErr w:type="spellStart"/>
-      <w:r>
-        <w:t>user_profile</w:t>
-      </w:r>
-      <w:proofErr w:type="spellEnd"/>
-      <w:r>
-        <w:t xml:space="preserve"> AS $$</w:t>
+        <w:t>CREATE FUNCTION get_user_profile(user_id INT)</w:t>
+      </w:r>
+    </w:p>
+    <w:p>
+      <w:r>
+        <w:t>RETURNS user_profile AS $$</w:t>
       </w:r>
     </w:p>
     <w:p>
@@ -4343,15 +3765,7 @@
     </w:p>
     <w:p>
       <w:r>
-        <w:t xml:space="preserve">$$ LANGUAGE </w:t>
-      </w:r>
-      <w:proofErr w:type="spellStart"/>
-      <w:r>
-        <w:t>plpgsql</w:t>
-      </w:r>
-      <w:proofErr w:type="spellEnd"/>
-      <w:r>
-        <w:t>;</w:t>
+        <w:t>$$ LANGUAGE plpgsql;</w:t>
       </w:r>
     </w:p>
     <w:p>
@@ -4390,36 +3804,7 @@
     </w:p>
     <w:p>
       <w:r>
-        <w:t xml:space="preserve">CREATE FUNCTION </w:t>
-      </w:r>
-      <w:proofErr w:type="spellStart"/>
-      <w:r>
-        <w:t>print_</w:t>
-      </w:r>
-      <w:proofErr w:type="gramStart"/>
-      <w:r>
-        <w:t>address</w:t>
-      </w:r>
-      <w:proofErr w:type="spellEnd"/>
-      <w:r>
-        <w:t>(</w:t>
-      </w:r>
-      <w:proofErr w:type="spellStart"/>
-      <w:proofErr w:type="gramEnd"/>
-      <w:r>
-        <w:t>addr</w:t>
-      </w:r>
-      <w:proofErr w:type="spellEnd"/>
-      <w:r>
-        <w:t xml:space="preserve"> </w:t>
-      </w:r>
-      <w:proofErr w:type="spellStart"/>
-      <w:r>
-        <w:t>address_type</w:t>
-      </w:r>
-      <w:proofErr w:type="spellEnd"/>
-      <w:r>
-        <w:t>)</w:t>
+        <w:t>CREATE FUNCTION print_address(addr address_type)</w:t>
       </w:r>
     </w:p>
     <w:p>
@@ -4434,35 +3819,7 @@
     </w:p>
     <w:p>
       <w:r>
-        <w:t xml:space="preserve">    RAISE NOTICE 'Address: %, %, %', </w:t>
-      </w:r>
-      <w:proofErr w:type="spellStart"/>
-      <w:proofErr w:type="gramStart"/>
-      <w:r>
-        <w:t>addr.street</w:t>
-      </w:r>
-      <w:proofErr w:type="spellEnd"/>
-      <w:proofErr w:type="gramEnd"/>
-      <w:r>
-        <w:t xml:space="preserve">, </w:t>
-      </w:r>
-      <w:proofErr w:type="spellStart"/>
-      <w:proofErr w:type="gramStart"/>
-      <w:r>
-        <w:t>addr.city</w:t>
-      </w:r>
-      <w:proofErr w:type="spellEnd"/>
-      <w:proofErr w:type="gramEnd"/>
-      <w:r>
-        <w:t xml:space="preserve">, </w:t>
-      </w:r>
-      <w:proofErr w:type="spellStart"/>
-      <w:r>
-        <w:t>addr.zip_code</w:t>
-      </w:r>
-      <w:proofErr w:type="spellEnd"/>
-      <w:r>
-        <w:t>;</w:t>
+        <w:t xml:space="preserve">    RAISE NOTICE 'Address: %, %, %', addr.street, addr.city, addr.zip_code;</w:t>
       </w:r>
     </w:p>
     <w:p>
@@ -4472,15 +3829,7 @@
     </w:p>
     <w:p>
       <w:r>
-        <w:t xml:space="preserve">$$ LANGUAGE </w:t>
-      </w:r>
-      <w:proofErr w:type="spellStart"/>
-      <w:r>
-        <w:t>plpgsql</w:t>
-      </w:r>
-      <w:proofErr w:type="spellEnd"/>
-      <w:r>
-        <w:t>;</w:t>
+        <w:t>$$ LANGUAGE plpgsql;</w:t>
       </w:r>
     </w:p>
     <w:p>
@@ -4490,36 +3839,7 @@
     </w:p>
     <w:p>
       <w:r>
-        <w:t xml:space="preserve">SELECT </w:t>
-      </w:r>
-      <w:proofErr w:type="spellStart"/>
-      <w:r>
-        <w:t>print_</w:t>
-      </w:r>
-      <w:proofErr w:type="gramStart"/>
-      <w:r>
-        <w:t>address</w:t>
-      </w:r>
-      <w:proofErr w:type="spellEnd"/>
-      <w:r>
-        <w:t>(ROW(</w:t>
-      </w:r>
-      <w:proofErr w:type="gramEnd"/>
-      <w:r>
-        <w:t>'MG Road', 'Mumbai', '400001'</w:t>
-      </w:r>
-      <w:proofErr w:type="gramStart"/>
-      <w:r>
-        <w:t>)::</w:t>
-      </w:r>
-      <w:proofErr w:type="spellStart"/>
-      <w:proofErr w:type="gramEnd"/>
-      <w:r>
-        <w:t>address_type</w:t>
-      </w:r>
-      <w:proofErr w:type="spellEnd"/>
-      <w:r>
-        <w:t>);</w:t>
+        <w:t>SELECT print_address(ROW('MG Road', 'Mumbai', '400001')::address_type);</w:t>
       </w:r>
     </w:p>
     <w:p>
@@ -4558,36 +3878,12 @@
     </w:p>
     <w:p>
       <w:r>
-        <w:t xml:space="preserve">CREATE FUNCTION </w:t>
-      </w:r>
-      <w:proofErr w:type="spellStart"/>
-      <w:r>
-        <w:t>list_</w:t>
-      </w:r>
-      <w:proofErr w:type="gramStart"/>
-      <w:r>
-        <w:t>addresses</w:t>
-      </w:r>
-      <w:proofErr w:type="spellEnd"/>
-      <w:r>
-        <w:t>(</w:t>
-      </w:r>
-      <w:proofErr w:type="gramEnd"/>
-      <w:r>
-        <w:t>)</w:t>
-      </w:r>
-    </w:p>
-    <w:p>
-      <w:r>
-        <w:t xml:space="preserve">RETURNS SETOF </w:t>
-      </w:r>
-      <w:proofErr w:type="spellStart"/>
-      <w:r>
-        <w:t>address_type</w:t>
-      </w:r>
-      <w:proofErr w:type="spellEnd"/>
-      <w:r>
-        <w:t xml:space="preserve"> AS $$</w:t>
+        <w:t>CREATE FUNCTION list_addresses()</w:t>
+      </w:r>
+    </w:p>
+    <w:p>
+      <w:r>
+        <w:t>RETURNS SETOF address_type AS $$</w:t>
       </w:r>
     </w:p>
     <w:p>
@@ -4623,15 +3919,7 @@
     </w:p>
     <w:p>
       <w:r>
-        <w:t xml:space="preserve">$$ LANGUAGE </w:t>
-      </w:r>
-      <w:proofErr w:type="spellStart"/>
-      <w:r>
-        <w:t>plpgsql</w:t>
-      </w:r>
-      <w:proofErr w:type="spellEnd"/>
-      <w:r>
-        <w:t>;</w:t>
+        <w:t>$$ LANGUAGE plpgsql;</w:t>
       </w:r>
     </w:p>
     <w:p/>
@@ -4642,23 +3930,7 @@
     </w:p>
     <w:p>
       <w:r>
-        <w:t xml:space="preserve">SELECT * FROM </w:t>
-      </w:r>
-      <w:proofErr w:type="spellStart"/>
-      <w:r>
-        <w:t>list_</w:t>
-      </w:r>
-      <w:proofErr w:type="gramStart"/>
-      <w:r>
-        <w:t>addresses</w:t>
-      </w:r>
-      <w:proofErr w:type="spellEnd"/>
-      <w:r>
-        <w:t>(</w:t>
-      </w:r>
-      <w:proofErr w:type="gramEnd"/>
-      <w:r>
-        <w:t>);</w:t>
+        <w:t>SELECT * FROM list_addresses();</w:t>
       </w:r>
     </w:p>
     <w:p>
@@ -4681,23 +3953,7 @@
           <w:b/>
           <w:bCs/>
         </w:rPr>
-        <w:t xml:space="preserve"> 5. Row Type in PL/</w:t>
-      </w:r>
-      <w:proofErr w:type="spellStart"/>
-      <w:r>
-        <w:rPr>
-          <w:b/>
-          <w:bCs/>
-        </w:rPr>
-        <w:t>pgSQL</w:t>
-      </w:r>
-      <w:proofErr w:type="spellEnd"/>
-      <w:r>
-        <w:rPr>
-          <w:b/>
-          <w:bCs/>
-        </w:rPr>
-        <w:t xml:space="preserve"> Blocks</w:t>
+        <w:t xml:space="preserve"> 5. Row Type in PL/pgSQL Blocks</w:t>
       </w:r>
     </w:p>
     <w:p>
@@ -4718,23 +3974,7 @@
     </w:p>
     <w:p>
       <w:r>
-        <w:t xml:space="preserve">    </w:t>
-      </w:r>
-      <w:proofErr w:type="spellStart"/>
-      <w:r>
-        <w:t>addr_row</w:t>
-      </w:r>
-      <w:proofErr w:type="spellEnd"/>
-      <w:r>
-        <w:t xml:space="preserve"> </w:t>
-      </w:r>
-      <w:proofErr w:type="spellStart"/>
-      <w:r>
-        <w:t>address_type</w:t>
-      </w:r>
-      <w:proofErr w:type="spellEnd"/>
-      <w:r>
-        <w:t>;</w:t>
+        <w:t xml:space="preserve">    addr_row address_type;</w:t>
       </w:r>
     </w:p>
     <w:p>
@@ -4744,31 +3984,7 @@
     </w:p>
     <w:p>
       <w:r>
-        <w:t xml:space="preserve">    </w:t>
-      </w:r>
-      <w:proofErr w:type="spellStart"/>
-      <w:r>
-        <w:t>addr_</w:t>
-      </w:r>
-      <w:proofErr w:type="gramStart"/>
-      <w:r>
-        <w:t>row</w:t>
-      </w:r>
-      <w:proofErr w:type="spellEnd"/>
-      <w:r>
-        <w:t xml:space="preserve"> :</w:t>
-      </w:r>
-      <w:proofErr w:type="gramEnd"/>
-      <w:r>
-        <w:t xml:space="preserve">= </w:t>
-      </w:r>
-      <w:proofErr w:type="gramStart"/>
-      <w:r>
-        <w:t>ROW(</w:t>
-      </w:r>
-      <w:proofErr w:type="gramEnd"/>
-      <w:r>
-        <w:t>'Station Rd', 'Chennai', '600001');</w:t>
+        <w:t xml:space="preserve">    addr_row := ROW('Station Rd', 'Chennai', '600001');</w:t>
       </w:r>
     </w:p>
     <w:p>
@@ -4779,7 +3995,7 @@
     <w:p>
       <w:r>
         <w:pict w14:anchorId="0F3D5A97">
-          <v:rect id="_x0000_i1139" style="width:0;height:1.5pt" o:hralign="center" o:hrstd="t" o:hr="t" fillcolor="#a0a0a0" stroked="f"/>
+          <v:rect id="_x0000_i1039" style="width:0;height:1.5pt" o:hralign="center" o:hrstd="t" o:hr="t" fillcolor="#a0a0a0" stroked="f"/>
         </w:pict>
       </w:r>
     </w:p>
@@ -5064,15 +4280,7 @@
               <w:spacing w:after="160" w:line="278" w:lineRule="auto"/>
             </w:pPr>
             <w:r>
-              <w:t>PL/</w:t>
-            </w:r>
-            <w:proofErr w:type="spellStart"/>
-            <w:r>
-              <w:t>pgSQL</w:t>
-            </w:r>
-            <w:proofErr w:type="spellEnd"/>
-            <w:r>
-              <w:t xml:space="preserve"> Variable</w:t>
+              <w:t>PL/pgSQL Variable</w:t>
             </w:r>
           </w:p>
         </w:tc>
@@ -5289,7 +4497,7 @@
     <w:p>
       <w:r>
         <w:pict w14:anchorId="3FC90FFF">
-          <v:rect id="_x0000_i1140" style="width:0;height:1.5pt" o:hralign="center" o:hrstd="t" o:hr="t" fillcolor="#a0a0a0" stroked="f"/>
+          <v:rect id="_x0000_i1040" style="width:0;height:1.5pt" o:hralign="center" o:hrstd="t" o:hr="t" fillcolor="#a0a0a0" stroked="f"/>
         </w:pict>
       </w:r>
     </w:p>
@@ -5512,11 +4720,66 @@
     <w:p>
       <w:r>
         <w:pict w14:anchorId="1F778BDF">
-          <v:rect id="_x0000_i1141" style="width:0;height:1.5pt" o:hralign="center" o:hrstd="t" o:hr="t" fillcolor="#a0a0a0" stroked="f"/>
+          <v:rect id="_x0000_i1041" style="width:0;height:1.5pt" o:hralign="center" o:hrstd="t" o:hr="t" fillcolor="#a0a0a0" stroked="f"/>
         </w:pict>
       </w:r>
     </w:p>
-    <w:p/>
+    <w:p>
+      <w:r>
+        <w:rPr>
+          <w:noProof/>
+        </w:rPr>
+        <w:lastRenderedPageBreak/>
+        <w:drawing>
+          <wp:inline distT="0" distB="0" distL="0" distR="0" wp14:anchorId="4423D3DC" wp14:editId="2638D5BB">
+            <wp:extent cx="5731510" cy="5731510"/>
+            <wp:effectExtent l="0" t="0" r="2540" b="2540"/>
+            <wp:docPr id="1079619334" name="Picture 1"/>
+            <wp:cNvGraphicFramePr>
+              <a:graphicFrameLocks xmlns:a="http://schemas.openxmlformats.org/drawingml/2006/main" noChangeAspect="1"/>
+            </wp:cNvGraphicFramePr>
+            <a:graphic xmlns:a="http://schemas.openxmlformats.org/drawingml/2006/main">
+              <a:graphicData uri="http://schemas.openxmlformats.org/drawingml/2006/picture">
+                <pic:pic xmlns:pic="http://schemas.openxmlformats.org/drawingml/2006/picture">
+                  <pic:nvPicPr>
+                    <pic:cNvPr id="0" name="Picture 18"/>
+                    <pic:cNvPicPr>
+                      <a:picLocks noChangeAspect="1" noChangeArrowheads="1"/>
+                    </pic:cNvPicPr>
+                  </pic:nvPicPr>
+                  <pic:blipFill>
+                    <a:blip r:embed="rId6">
+                      <a:extLst>
+                        <a:ext uri="{28A0092B-C50C-407E-A947-70E740481C1C}">
+                          <a14:useLocalDpi xmlns:a14="http://schemas.microsoft.com/office/drawing/2010/main" val="0"/>
+                        </a:ext>
+                      </a:extLst>
+                    </a:blip>
+                    <a:srcRect/>
+                    <a:stretch>
+                      <a:fillRect/>
+                    </a:stretch>
+                  </pic:blipFill>
+                  <pic:spPr bwMode="auto">
+                    <a:xfrm>
+                      <a:off x="0" y="0"/>
+                      <a:ext cx="5731510" cy="5731510"/>
+                    </a:xfrm>
+                    <a:prstGeom prst="rect">
+                      <a:avLst/>
+                    </a:prstGeom>
+                    <a:noFill/>
+                    <a:ln>
+                      <a:noFill/>
+                    </a:ln>
+                  </pic:spPr>
+                </pic:pic>
+              </a:graphicData>
+            </a:graphic>
+          </wp:inline>
+        </w:drawing>
+      </w:r>
+    </w:p>
     <w:sectPr>
       <w:pgSz w:w="11906" w:h="16838"/>
       <w:pgMar w:top="1440" w:right="1440" w:bottom="1440" w:left="1440" w:header="720" w:footer="720" w:gutter="0"/>
@@ -10435,6 +9698,7 @@
   <w:style w:type="character" w:default="1" w:styleId="DefaultParagraphFont">
     <w:name w:val="Default Paragraph Font"/>
     <w:uiPriority w:val="1"/>
+    <w:semiHidden/>
     <w:unhideWhenUsed/>
   </w:style>
   <w:style w:type="table" w:default="1" w:styleId="TableNormal">

</xml_diff>